<commit_message>
4.29 afternoon at dormitory
</commit_message>
<xml_diff>
--- a/计划表.docx
+++ b/计划表.docx
@@ -1,6 +1,6 @@
 
 <file path=word/document.xml><?xml version="1.0" encoding="utf-8"?>
-<w:document xmlns:wpc="http://schemas.microsoft.com/office/word/2010/wordprocessingCanvas" xmlns:cx="http://schemas.microsoft.com/office/drawing/2014/chartex" xmlns:cx1="http://schemas.microsoft.com/office/drawing/2015/9/8/chartex" xmlns:mc="http://schemas.openxmlformats.org/markup-compatibility/2006" xmlns:o="urn:schemas-microsoft-com:office:office" xmlns:r="http://schemas.openxmlformats.org/officeDocument/2006/relationships" xmlns:m="http://schemas.openxmlformats.org/officeDocument/2006/math" xmlns:v="urn:schemas-microsoft-com:vml" xmlns:wp14="http://schemas.microsoft.com/office/word/2010/wordprocessingDrawing" xmlns:wp="http://schemas.openxmlformats.org/drawingml/2006/wordprocessingDrawing" xmlns:w10="urn:schemas-microsoft-com:office:word" xmlns:w="http://schemas.openxmlformats.org/wordprocessingml/2006/main" xmlns:w14="http://schemas.microsoft.com/office/word/2010/wordml" xmlns:w15="http://schemas.microsoft.com/office/word/2012/wordml" xmlns:w16se="http://schemas.microsoft.com/office/word/2015/wordml/symex" xmlns:wpg="http://schemas.microsoft.com/office/word/2010/wordprocessingGroup" xmlns:wpi="http://schemas.microsoft.com/office/word/2010/wordprocessingInk" xmlns:wne="http://schemas.microsoft.com/office/word/2006/wordml" xmlns:wps="http://schemas.microsoft.com/office/word/2010/wordprocessingShape" mc:Ignorable="w14 w15 w16se wp14">
+<w:document xmlns:wpc="http://schemas.microsoft.com/office/word/2010/wordprocessingCanvas" xmlns:cx="http://schemas.microsoft.com/office/drawing/2014/chartex" xmlns:cx1="http://schemas.microsoft.com/office/drawing/2015/9/8/chartex" xmlns:cx2="http://schemas.microsoft.com/office/drawing/2015/10/21/chartex" xmlns:cx3="http://schemas.microsoft.com/office/drawing/2016/5/9/chartex" xmlns:cx4="http://schemas.microsoft.com/office/drawing/2016/5/10/chartex" xmlns:cx5="http://schemas.microsoft.com/office/drawing/2016/5/11/chartex" xmlns:cx6="http://schemas.microsoft.com/office/drawing/2016/5/12/chartex" xmlns:cx7="http://schemas.microsoft.com/office/drawing/2016/5/13/chartex" xmlns:cx8="http://schemas.microsoft.com/office/drawing/2016/5/14/chartex" xmlns:mc="http://schemas.openxmlformats.org/markup-compatibility/2006" xmlns:aink="http://schemas.microsoft.com/office/drawing/2016/ink" xmlns:am3d="http://schemas.microsoft.com/office/drawing/2017/model3d" xmlns:o="urn:schemas-microsoft-com:office:office" xmlns:r="http://schemas.openxmlformats.org/officeDocument/2006/relationships" xmlns:m="http://schemas.openxmlformats.org/officeDocument/2006/math" xmlns:v="urn:schemas-microsoft-com:vml" xmlns:wp14="http://schemas.microsoft.com/office/word/2010/wordprocessingDrawing" xmlns:wp="http://schemas.openxmlformats.org/drawingml/2006/wordprocessingDrawing" xmlns:w10="urn:schemas-microsoft-com:office:word" xmlns:w="http://schemas.openxmlformats.org/wordprocessingml/2006/main" xmlns:w14="http://schemas.microsoft.com/office/word/2010/wordml" xmlns:w15="http://schemas.microsoft.com/office/word/2012/wordml" xmlns:w16cex="http://schemas.microsoft.com/office/word/2018/wordml/cex" xmlns:w16cid="http://schemas.microsoft.com/office/word/2016/wordml/cid" xmlns:w16="http://schemas.microsoft.com/office/word/2018/wordml" xmlns:w16sdtdh="http://schemas.microsoft.com/office/word/2020/wordml/sdtdatahash" xmlns:w16se="http://schemas.microsoft.com/office/word/2015/wordml/symex" xmlns:wpg="http://schemas.microsoft.com/office/word/2010/wordprocessingGroup" xmlns:wpi="http://schemas.microsoft.com/office/word/2010/wordprocessingInk" xmlns:wne="http://schemas.microsoft.com/office/word/2006/wordml" xmlns:wps="http://schemas.microsoft.com/office/word/2010/wordprocessingShape" mc:Ignorable="w14 w15 w16se w16cid w16 w16cex w16sdtdh wp14">
   <w:body>
     <w:p>
       <w:pPr>
@@ -73,6 +73,22 @@
         </w:rPr>
         <w:t>abor滤波器的参数设置（通过实验确定）</w:t>
       </w:r>
+      <w:r>
+        <w:rPr>
+          <w:rFonts w:ascii="微软雅黑 Light" w:eastAsia="微软雅黑 Light" w:hAnsi="微软雅黑 Light" w:hint="eastAsia"/>
+          <w:b/>
+          <w:szCs w:val="21"/>
+        </w:rPr>
+        <w:t>——9</w:t>
+      </w:r>
+      <w:r>
+        <w:rPr>
+          <w:rFonts w:ascii="微软雅黑 Light" w:eastAsia="微软雅黑 Light" w:hAnsi="微软雅黑 Light"/>
+          <w:b/>
+          <w:szCs w:val="21"/>
+        </w:rPr>
+        <w:t>.9932</w:t>
+      </w:r>
     </w:p>
     <w:p>
       <w:pPr>
@@ -94,31 +110,25 @@
           <w:b/>
           <w:szCs w:val="21"/>
         </w:rPr>
-        <w:t>算法效果的评估</w:t>
-      </w:r>
-      <w:r>
-        <w:rPr>
-          <w:rFonts w:ascii="微软雅黑 Light" w:eastAsia="微软雅黑 Light" w:hAnsi="微软雅黑 Light" w:hint="eastAsia"/>
-          <w:b/>
-          <w:szCs w:val="21"/>
-        </w:rPr>
-        <w:t>（</w:t>
-      </w:r>
-      <w:r>
-        <w:rPr>
-          <w:rFonts w:ascii="微软雅黑 Light" w:eastAsia="微软雅黑 Light" w:hAnsi="微软雅黑 Light" w:hint="eastAsia"/>
-          <w:b/>
-          <w:szCs w:val="21"/>
-        </w:rPr>
-        <w:t>在全数据集下</w:t>
-      </w:r>
-      <w:r>
-        <w:rPr>
-          <w:rFonts w:ascii="微软雅黑 Light" w:eastAsia="微软雅黑 Light" w:hAnsi="微软雅黑 Light" w:hint="eastAsia"/>
-          <w:b/>
-          <w:szCs w:val="21"/>
-        </w:rPr>
-        <w:t>）</w:t>
+        <w:t>算法效果的评估（在</w:t>
+      </w:r>
+      <w:proofErr w:type="gramStart"/>
+      <w:r>
+        <w:rPr>
+          <w:rFonts w:ascii="微软雅黑 Light" w:eastAsia="微软雅黑 Light" w:hAnsi="微软雅黑 Light" w:hint="eastAsia"/>
+          <w:b/>
+          <w:szCs w:val="21"/>
+        </w:rPr>
+        <w:t>全数据</w:t>
+      </w:r>
+      <w:proofErr w:type="gramEnd"/>
+      <w:r>
+        <w:rPr>
+          <w:rFonts w:ascii="微软雅黑 Light" w:eastAsia="微软雅黑 Light" w:hAnsi="微软雅黑 Light" w:hint="eastAsia"/>
+          <w:b/>
+          <w:szCs w:val="21"/>
+        </w:rPr>
+        <w:t>集下）</w:t>
       </w:r>
     </w:p>
     <w:p>
@@ -153,36 +163,20 @@
         </w:numPr>
         <w:ind w:firstLineChars="0"/>
         <w:rPr>
-          <w:rFonts w:ascii="微软雅黑 Light" w:eastAsia="微软雅黑 Light" w:hAnsi="微软雅黑 Light" w:hint="eastAsia"/>
-          <w:b/>
-          <w:szCs w:val="21"/>
-        </w:rPr>
-      </w:pPr>
-      <w:r>
-        <w:rPr>
-          <w:rFonts w:ascii="微软雅黑 Light" w:eastAsia="微软雅黑 Light" w:hAnsi="微软雅黑 Light" w:hint="eastAsia"/>
-          <w:b/>
+          <w:rFonts w:ascii="微软雅黑 Light" w:eastAsia="微软雅黑 Light" w:hAnsi="微软雅黑 Light"/>
+          <w:b/>
+          <w:color w:val="FF0000"/>
+          <w:szCs w:val="21"/>
+        </w:rPr>
+      </w:pPr>
+      <w:r>
+        <w:rPr>
+          <w:rFonts w:ascii="微软雅黑 Light" w:eastAsia="微软雅黑 Light" w:hAnsi="微软雅黑 Light" w:hint="eastAsia"/>
+          <w:b/>
+          <w:color w:val="FF0000"/>
           <w:szCs w:val="21"/>
         </w:rPr>
         <w:t>前端展示界面的实现（web端）</w:t>
-      </w:r>
-    </w:p>
-    <w:p>
-      <w:pPr>
-        <w:rPr>
-          <w:b/>
-          <w:sz w:val="44"/>
-          <w:szCs w:val="44"/>
-        </w:rPr>
-      </w:pPr>
-      <w:r>
-        <w:rPr>
-          <w:rFonts w:hint="eastAsia"/>
-          <w:b/>
-          <w:sz w:val="44"/>
-          <w:szCs w:val="44"/>
-        </w:rPr>
-        <w:t>时间安排：</w:t>
       </w:r>
     </w:p>
     <w:p>
@@ -196,21 +190,24 @@
         <w:rPr>
           <w:rFonts w:ascii="微软雅黑 Light" w:eastAsia="微软雅黑 Light" w:hAnsi="微软雅黑 Light"/>
           <w:b/>
-          <w:szCs w:val="21"/>
-        </w:rPr>
-      </w:pPr>
-      <w:r>
-        <w:rPr>
-          <w:rFonts w:ascii="微软雅黑 Light" w:eastAsia="微软雅黑 Light" w:hAnsi="微软雅黑 Light" w:hint="eastAsia"/>
-          <w:b/>
-          <w:szCs w:val="21"/>
-        </w:rPr>
-        <w:t>4.26-5.2</w:t>
-      </w:r>
-      <w:r>
-        <w:rPr>
-          <w:rFonts w:ascii="微软雅黑 Light" w:eastAsia="微软雅黑 Light" w:hAnsi="微软雅黑 Light"/>
-          <w:b/>
+          <w:color w:val="FF0000"/>
+          <w:szCs w:val="21"/>
+        </w:rPr>
+      </w:pPr>
+      <w:r>
+        <w:rPr>
+          <w:rFonts w:ascii="微软雅黑 Light" w:eastAsia="微软雅黑 Light" w:hAnsi="微软雅黑 Light" w:hint="eastAsia"/>
+          <w:b/>
+          <w:color w:val="FF0000"/>
+          <w:szCs w:val="21"/>
+        </w:rPr>
+        <w:t>与competitive</w:t>
+      </w:r>
+      <w:r>
+        <w:rPr>
+          <w:rFonts w:ascii="微软雅黑 Light" w:eastAsia="微软雅黑 Light" w:hAnsi="微软雅黑 Light"/>
+          <w:b/>
+          <w:color w:val="FF0000"/>
           <w:szCs w:val="21"/>
         </w:rPr>
         <w:t xml:space="preserve"> </w:t>
@@ -219,25 +216,46 @@
         <w:rPr>
           <w:rFonts w:ascii="微软雅黑 Light" w:eastAsia="微软雅黑 Light" w:hAnsi="微软雅黑 Light" w:hint="eastAsia"/>
           <w:b/>
-          <w:szCs w:val="21"/>
-        </w:rPr>
-        <w:t>完成算法的改进、相似度阈值的确定、</w:t>
-      </w:r>
-      <w:r>
-        <w:rPr>
-          <w:rFonts w:ascii="微软雅黑 Light" w:eastAsia="微软雅黑 Light" w:hAnsi="微软雅黑 Light"/>
-          <w:b/>
-          <w:szCs w:val="21"/>
-        </w:rPr>
-        <w:t>G</w:t>
-      </w:r>
-      <w:r>
-        <w:rPr>
-          <w:rFonts w:ascii="微软雅黑 Light" w:eastAsia="微软雅黑 Light" w:hAnsi="微软雅黑 Light" w:hint="eastAsia"/>
-          <w:b/>
-          <w:szCs w:val="21"/>
-        </w:rPr>
-        <w:t>abor滤波器的参数设置</w:t>
+          <w:color w:val="FF0000"/>
+          <w:szCs w:val="21"/>
+        </w:rPr>
+        <w:t>code算法进行比较，实现competitive</w:t>
+      </w:r>
+      <w:r>
+        <w:rPr>
+          <w:rFonts w:ascii="微软雅黑 Light" w:eastAsia="微软雅黑 Light" w:hAnsi="微软雅黑 Light"/>
+          <w:b/>
+          <w:color w:val="FF0000"/>
+          <w:szCs w:val="21"/>
+        </w:rPr>
+        <w:t xml:space="preserve"> </w:t>
+      </w:r>
+      <w:r>
+        <w:rPr>
+          <w:rFonts w:ascii="微软雅黑 Light" w:eastAsia="微软雅黑 Light" w:hAnsi="微软雅黑 Light" w:hint="eastAsia"/>
+          <w:b/>
+          <w:color w:val="FF0000"/>
+          <w:szCs w:val="21"/>
+        </w:rPr>
+        <w:t>code</w:t>
+      </w:r>
+    </w:p>
+    <w:p>
+      <w:pPr>
+        <w:rPr>
+          <w:b/>
+          <w:sz w:val="44"/>
+          <w:szCs w:val="44"/>
+        </w:rPr>
+      </w:pPr>
+      <w:r>
+        <w:rPr>
+          <w:rFonts w:hint="eastAsia"/>
+          <w:b/>
+          <w:sz w:val="44"/>
+          <w:szCs w:val="44"/>
+        </w:rPr>
+        <w:t>时间安排：</w:t>
       </w:r>
     </w:p>
     <w:p>
@@ -260,7 +278,7 @@
           <w:b/>
           <w:szCs w:val="21"/>
         </w:rPr>
-        <w:t>5.3-5.9</w:t>
+        <w:t>4.26-5.2</w:t>
       </w:r>
       <w:r>
         <w:rPr>
@@ -276,7 +294,23 @@
           <w:b/>
           <w:szCs w:val="21"/>
         </w:rPr>
-        <w:t>论文初稿的撰写、前端展示界面的实现</w:t>
+        <w:t>完成算法的改进、相似度阈值的确定、</w:t>
+      </w:r>
+      <w:r>
+        <w:rPr>
+          <w:rFonts w:ascii="微软雅黑 Light" w:eastAsia="微软雅黑 Light" w:hAnsi="微软雅黑 Light"/>
+          <w:b/>
+          <w:szCs w:val="21"/>
+        </w:rPr>
+        <w:t>G</w:t>
+      </w:r>
+      <w:r>
+        <w:rPr>
+          <w:rFonts w:ascii="微软雅黑 Light" w:eastAsia="微软雅黑 Light" w:hAnsi="微软雅黑 Light" w:hint="eastAsia"/>
+          <w:b/>
+          <w:szCs w:val="21"/>
+        </w:rPr>
+        <w:t>abor滤波器的参数设置</w:t>
       </w:r>
     </w:p>
     <w:p>
@@ -288,7 +322,46 @@
         </w:numPr>
         <w:ind w:firstLineChars="0"/>
         <w:rPr>
-          <w:rFonts w:ascii="微软雅黑 Light" w:eastAsia="微软雅黑 Light" w:hAnsi="微软雅黑 Light" w:hint="eastAsia"/>
+          <w:rFonts w:ascii="微软雅黑 Light" w:eastAsia="微软雅黑 Light" w:hAnsi="微软雅黑 Light"/>
+          <w:b/>
+          <w:szCs w:val="21"/>
+        </w:rPr>
+      </w:pPr>
+      <w:r>
+        <w:rPr>
+          <w:rFonts w:ascii="微软雅黑 Light" w:eastAsia="微软雅黑 Light" w:hAnsi="微软雅黑 Light" w:hint="eastAsia"/>
+          <w:b/>
+          <w:szCs w:val="21"/>
+        </w:rPr>
+        <w:t>5.3-5.9</w:t>
+      </w:r>
+      <w:r>
+        <w:rPr>
+          <w:rFonts w:ascii="微软雅黑 Light" w:eastAsia="微软雅黑 Light" w:hAnsi="微软雅黑 Light"/>
+          <w:b/>
+          <w:szCs w:val="21"/>
+        </w:rPr>
+        <w:t xml:space="preserve"> </w:t>
+      </w:r>
+      <w:r>
+        <w:rPr>
+          <w:rFonts w:ascii="微软雅黑 Light" w:eastAsia="微软雅黑 Light" w:hAnsi="微软雅黑 Light" w:hint="eastAsia"/>
+          <w:b/>
+          <w:szCs w:val="21"/>
+        </w:rPr>
+        <w:t>论文初稿的撰写、前端展示界面的实现</w:t>
+      </w:r>
+    </w:p>
+    <w:p>
+      <w:pPr>
+        <w:pStyle w:val="a3"/>
+        <w:numPr>
+          <w:ilvl w:val="0"/>
+          <w:numId w:val="1"/>
+        </w:numPr>
+        <w:ind w:firstLineChars="0"/>
+        <w:rPr>
+          <w:rFonts w:ascii="微软雅黑 Light" w:eastAsia="微软雅黑 Light" w:hAnsi="微软雅黑 Light"/>
           <w:b/>
           <w:szCs w:val="21"/>
         </w:rPr>
@@ -317,8 +390,6 @@
         </w:rPr>
         <w:t>论文终稿的确定及源码的最终优化</w:t>
       </w:r>
-      <w:bookmarkStart w:id="0" w:name="_GoBack"/>
-      <w:bookmarkEnd w:id="0"/>
     </w:p>
     <w:sectPr>
       <w:pgSz w:w="11906" w:h="16838"/>
@@ -331,7 +402,7 @@
 </file>
 
 <file path=word/numbering.xml><?xml version="1.0" encoding="utf-8"?>
-<w:numbering xmlns:wpc="http://schemas.microsoft.com/office/word/2010/wordprocessingCanvas" xmlns:cx="http://schemas.microsoft.com/office/drawing/2014/chartex" xmlns:cx1="http://schemas.microsoft.com/office/drawing/2015/9/8/chartex" xmlns:mc="http://schemas.openxmlformats.org/markup-compatibility/2006" xmlns:o="urn:schemas-microsoft-com:office:office" xmlns:r="http://schemas.openxmlformats.org/officeDocument/2006/relationships" xmlns:m="http://schemas.openxmlformats.org/officeDocument/2006/math" xmlns:v="urn:schemas-microsoft-com:vml" xmlns:wp14="http://schemas.microsoft.com/office/word/2010/wordprocessingDrawing" xmlns:wp="http://schemas.openxmlformats.org/drawingml/2006/wordprocessingDrawing" xmlns:w10="urn:schemas-microsoft-com:office:word" xmlns:w="http://schemas.openxmlformats.org/wordprocessingml/2006/main" xmlns:w14="http://schemas.microsoft.com/office/word/2010/wordml" xmlns:w15="http://schemas.microsoft.com/office/word/2012/wordml" xmlns:w16se="http://schemas.microsoft.com/office/word/2015/wordml/symex" xmlns:wpg="http://schemas.microsoft.com/office/word/2010/wordprocessingGroup" xmlns:wpi="http://schemas.microsoft.com/office/word/2010/wordprocessingInk" xmlns:wne="http://schemas.microsoft.com/office/word/2006/wordml" xmlns:wps="http://schemas.microsoft.com/office/word/2010/wordprocessingShape" mc:Ignorable="w14 w15 w16se wp14">
+<w:numbering xmlns:wpc="http://schemas.microsoft.com/office/word/2010/wordprocessingCanvas" xmlns:cx="http://schemas.microsoft.com/office/drawing/2014/chartex" xmlns:cx1="http://schemas.microsoft.com/office/drawing/2015/9/8/chartex" xmlns:cx2="http://schemas.microsoft.com/office/drawing/2015/10/21/chartex" xmlns:cx3="http://schemas.microsoft.com/office/drawing/2016/5/9/chartex" xmlns:cx4="http://schemas.microsoft.com/office/drawing/2016/5/10/chartex" xmlns:cx5="http://schemas.microsoft.com/office/drawing/2016/5/11/chartex" xmlns:cx6="http://schemas.microsoft.com/office/drawing/2016/5/12/chartex" xmlns:cx7="http://schemas.microsoft.com/office/drawing/2016/5/13/chartex" xmlns:cx8="http://schemas.microsoft.com/office/drawing/2016/5/14/chartex" xmlns:mc="http://schemas.openxmlformats.org/markup-compatibility/2006" xmlns:aink="http://schemas.microsoft.com/office/drawing/2016/ink" xmlns:am3d="http://schemas.microsoft.com/office/drawing/2017/model3d" xmlns:o="urn:schemas-microsoft-com:office:office" xmlns:r="http://schemas.openxmlformats.org/officeDocument/2006/relationships" xmlns:m="http://schemas.openxmlformats.org/officeDocument/2006/math" xmlns:v="urn:schemas-microsoft-com:vml" xmlns:wp14="http://schemas.microsoft.com/office/word/2010/wordprocessingDrawing" xmlns:wp="http://schemas.openxmlformats.org/drawingml/2006/wordprocessingDrawing" xmlns:w10="urn:schemas-microsoft-com:office:word" xmlns:w="http://schemas.openxmlformats.org/wordprocessingml/2006/main" xmlns:w14="http://schemas.microsoft.com/office/word/2010/wordml" xmlns:w15="http://schemas.microsoft.com/office/word/2012/wordml" xmlns:w16cex="http://schemas.microsoft.com/office/word/2018/wordml/cex" xmlns:w16cid="http://schemas.microsoft.com/office/word/2016/wordml/cid" xmlns:w16="http://schemas.microsoft.com/office/word/2018/wordml" xmlns:w16sdtdh="http://schemas.microsoft.com/office/word/2020/wordml/sdtdatahash" xmlns:w16se="http://schemas.microsoft.com/office/word/2015/wordml/symex" xmlns:wpg="http://schemas.microsoft.com/office/word/2010/wordprocessingGroup" xmlns:wpi="http://schemas.microsoft.com/office/word/2010/wordprocessingInk" xmlns:wne="http://schemas.microsoft.com/office/word/2006/wordml" xmlns:wps="http://schemas.microsoft.com/office/word/2010/wordprocessingShape" mc:Ignorable="w14 w15 w16se w16cid w16 w16cex w16sdtdh wp14">
   <w:abstractNum w:abstractNumId="0" w15:restartNumberingAfterBreak="0">
     <w:nsid w:val="53750746"/>
     <w:multiLevelType w:val="hybridMultilevel"/>
@@ -452,7 +523,7 @@
 </file>
 
 <file path=word/styles.xml><?xml version="1.0" encoding="utf-8"?>
-<w:styles xmlns:mc="http://schemas.openxmlformats.org/markup-compatibility/2006" xmlns:r="http://schemas.openxmlformats.org/officeDocument/2006/relationships" xmlns:w="http://schemas.openxmlformats.org/wordprocessingml/2006/main" xmlns:w14="http://schemas.microsoft.com/office/word/2010/wordml" xmlns:w15="http://schemas.microsoft.com/office/word/2012/wordml" xmlns:w16se="http://schemas.microsoft.com/office/word/2015/wordml/symex" mc:Ignorable="w14 w15 w16se">
+<w:styles xmlns:mc="http://schemas.openxmlformats.org/markup-compatibility/2006" xmlns:r="http://schemas.openxmlformats.org/officeDocument/2006/relationships" xmlns:w="http://schemas.openxmlformats.org/wordprocessingml/2006/main" xmlns:w14="http://schemas.microsoft.com/office/word/2010/wordml" xmlns:w15="http://schemas.microsoft.com/office/word/2012/wordml" xmlns:w16cex="http://schemas.microsoft.com/office/word/2018/wordml/cex" xmlns:w16cid="http://schemas.microsoft.com/office/word/2016/wordml/cid" xmlns:w16="http://schemas.microsoft.com/office/word/2018/wordml" xmlns:w16sdtdh="http://schemas.microsoft.com/office/word/2020/wordml/sdtdatahash" xmlns:w16se="http://schemas.microsoft.com/office/word/2015/wordml/symex" mc:Ignorable="w14 w15 w16se w16cid w16 w16cex w16sdtdh">
   <w:docDefaults>
     <w:rPrDefault>
       <w:rPr>
@@ -465,7 +536,7 @@
     </w:rPrDefault>
     <w:pPrDefault/>
   </w:docDefaults>
-  <w:latentStyles w:defLockedState="0" w:defUIPriority="99" w:defSemiHidden="0" w:defUnhideWhenUsed="0" w:defQFormat="0" w:count="371">
+  <w:latentStyles w:defLockedState="0" w:defUIPriority="99" w:defSemiHidden="0" w:defUnhideWhenUsed="0" w:defQFormat="0" w:count="376">
     <w:lsdException w:name="Normal" w:uiPriority="0" w:qFormat="1"/>
     <w:lsdException w:name="heading 1" w:uiPriority="9" w:qFormat="1"/>
     <w:lsdException w:name="heading 2" w:semiHidden="1" w:uiPriority="9" w:unhideWhenUsed="1" w:qFormat="1"/>
@@ -571,7 +642,6 @@
     <w:lsdException w:name="HTML Sample" w:semiHidden="1" w:unhideWhenUsed="1"/>
     <w:lsdException w:name="HTML Typewriter" w:semiHidden="1" w:unhideWhenUsed="1"/>
     <w:lsdException w:name="HTML Variable" w:semiHidden="1" w:unhideWhenUsed="1"/>
-    <w:lsdException w:name="Normal Table" w:semiHidden="1" w:unhideWhenUsed="1"/>
     <w:lsdException w:name="annotation subject" w:semiHidden="1" w:unhideWhenUsed="1"/>
     <w:lsdException w:name="No List" w:semiHidden="1" w:unhideWhenUsed="1"/>
     <w:lsdException w:name="Outline List 1" w:semiHidden="1" w:unhideWhenUsed="1"/>
@@ -614,11 +684,8 @@
     <w:lsdException w:name="Table Contemporary" w:semiHidden="1" w:unhideWhenUsed="1"/>
     <w:lsdException w:name="Table Elegant" w:semiHidden="1" w:unhideWhenUsed="1"/>
     <w:lsdException w:name="Table Professional" w:semiHidden="1" w:unhideWhenUsed="1"/>
-    <w:lsdException w:name="Table Subtle 1" w:semiHidden="1" w:unhideWhenUsed="1"/>
     <w:lsdException w:name="Table Subtle 2" w:semiHidden="1" w:unhideWhenUsed="1"/>
     <w:lsdException w:name="Table Web 1" w:semiHidden="1" w:unhideWhenUsed="1"/>
-    <w:lsdException w:name="Table Web 2" w:semiHidden="1" w:unhideWhenUsed="1"/>
-    <w:lsdException w:name="Table Web 3" w:semiHidden="1" w:unhideWhenUsed="1"/>
     <w:lsdException w:name="Balloon Text" w:semiHidden="1" w:unhideWhenUsed="1"/>
     <w:lsdException w:name="Table Grid" w:uiPriority="39"/>
     <w:lsdException w:name="Table Theme" w:semiHidden="1" w:unhideWhenUsed="1"/>
@@ -837,6 +904,11 @@
     <w:lsdException w:name="List Table 5 Dark Accent 6" w:uiPriority="50"/>
     <w:lsdException w:name="List Table 6 Colorful Accent 6" w:uiPriority="51"/>
     <w:lsdException w:name="List Table 7 Colorful Accent 6" w:uiPriority="52"/>
+    <w:lsdException w:name="Mention" w:semiHidden="1" w:unhideWhenUsed="1"/>
+    <w:lsdException w:name="Smart Hyperlink" w:semiHidden="1" w:unhideWhenUsed="1"/>
+    <w:lsdException w:name="Hashtag" w:semiHidden="1" w:unhideWhenUsed="1"/>
+    <w:lsdException w:name="Unresolved Mention" w:semiHidden="1" w:unhideWhenUsed="1"/>
+    <w:lsdException w:name="Smart Link" w:semiHidden="1" w:unhideWhenUsed="1"/>
   </w:latentStyles>
   <w:style w:type="paragraph" w:default="1" w:styleId="a">
     <w:name w:val="Normal"/>
@@ -894,7 +966,7 @@
         <a:sysClr val="windowText" lastClr="000000"/>
       </a:dk1>
       <a:lt1>
-        <a:sysClr val="window" lastClr="CCE8CF"/>
+        <a:sysClr val="window" lastClr="FFFFFF"/>
       </a:lt1>
       <a:dk2>
         <a:srgbClr val="44546A"/>

</xml_diff>